<commit_message>
Added labels to 'add' pages, fixed background transparency in edit/remove pages
</commit_message>
<xml_diff>
--- a/profits.docx
+++ b/profits.docx
@@ -143,6 +143,33 @@
       </w:pPr>
       <w:r>
         <w:t>14) Arancini profit: 1.81 ₪/min</w:t>
+      </w:r>
+    </w:p>
+    <w:p>
+      <w:pPr>
+        <w:pStyle w:val="Normal"/>
+        <w:jc w:val="center"/>
+      </w:pPr>
+      <w:r>
+        <w:t>15) ggddg profit: 1.50 ₪/min</w:t>
+      </w:r>
+    </w:p>
+    <w:p>
+      <w:pPr>
+        <w:pStyle w:val="Normal"/>
+        <w:jc w:val="center"/>
+      </w:pPr>
+      <w:r>
+        <w:t>16) crabby patty profit: 0.03 ₪/min</w:t>
+      </w:r>
+    </w:p>
+    <w:p>
+      <w:pPr>
+        <w:pStyle w:val="Normal"/>
+        <w:jc w:val="center"/>
+      </w:pPr>
+      <w:r>
+        <w:t>17) dddd profit: 0.02 ₪/min</w:t>
       </w:r>
     </w:p>
   </w:body>

</xml_diff>

<commit_message>
refactored the addDelivery page
</commit_message>
<xml_diff>
--- a/profits.docx
+++ b/profits.docx
@@ -143,33 +143,6 @@
       </w:pPr>
       <w:r>
         <w:t>14) Arancini profit: 1.81 ₪/min</w:t>
-      </w:r>
-    </w:p>
-    <w:p>
-      <w:pPr>
-        <w:pStyle w:val="Normal"/>
-        <w:jc w:val="center"/>
-      </w:pPr>
-      <w:r>
-        <w:t>15) ggddg profit: 1.50 ₪/min</w:t>
-      </w:r>
-    </w:p>
-    <w:p>
-      <w:pPr>
-        <w:pStyle w:val="Normal"/>
-        <w:jc w:val="center"/>
-      </w:pPr>
-      <w:r>
-        <w:t>16) crabby patty profit: 0.03 ₪/min</w:t>
-      </w:r>
-    </w:p>
-    <w:p>
-      <w:pPr>
-        <w:pStyle w:val="Normal"/>
-        <w:jc w:val="center"/>
-      </w:pPr>
-      <w:r>
-        <w:t>17) dddd profit: 0.02 ₪/min</w:t>
       </w:r>
     </w:p>
   </w:body>

</xml_diff>

<commit_message>
Added a document generation functionality to the getProfitRelation query page
</commit_message>
<xml_diff>
--- a/profits.docx
+++ b/profits.docx
@@ -143,6 +143,33 @@
       </w:pPr>
       <w:r>
         <w:t>14) Arancini profit: 1.81 ₪/min</w:t>
+      </w:r>
+    </w:p>
+    <w:p>
+      <w:pPr>
+        <w:pStyle w:val="Normal"/>
+        <w:jc w:val="center"/>
+      </w:pPr>
+      <w:r>
+        <w:t>15) ggddg profit: 1.50 ₪/min</w:t>
+      </w:r>
+    </w:p>
+    <w:p>
+      <w:pPr>
+        <w:pStyle w:val="Normal"/>
+        <w:jc w:val="center"/>
+      </w:pPr>
+      <w:r>
+        <w:t>16) crabby patty profit: 0.03 ₪/min</w:t>
+      </w:r>
+    </w:p>
+    <w:p>
+      <w:pPr>
+        <w:pStyle w:val="Normal"/>
+        <w:jc w:val="center"/>
+      </w:pPr>
+      <w:r>
+        <w:t>17) dddd profit: 0.02 ₪/min</w:t>
       </w:r>
     </w:p>
   </w:body>

</xml_diff>

<commit_message>
Added indicators for successful object removal
</commit_message>
<xml_diff>
--- a/profits.docx
+++ b/profits.docx
@@ -25,133 +25,133 @@
         <w:jc w:val="center"/>
       </w:pPr>
       <w:r>
-        <w:t>🥇 Steak profit: 7.35 ₪/min</w:t>
-      </w:r>
-    </w:p>
-    <w:p>
-      <w:pPr>
-        <w:pStyle w:val="Normal"/>
-        <w:jc w:val="center"/>
-      </w:pPr>
-      <w:r>
-        <w:t>🥈 Stuffed Mushrooms profit: 6.81 ₪/min</w:t>
-      </w:r>
-    </w:p>
-    <w:p>
-      <w:pPr>
-        <w:pStyle w:val="Normal"/>
-        <w:jc w:val="center"/>
-      </w:pPr>
-      <w:r>
-        <w:t>🥉 Salad profit: 6.00 ₪/min</w:t>
-      </w:r>
-    </w:p>
-    <w:p>
-      <w:pPr>
-        <w:pStyle w:val="Normal"/>
-        <w:jc w:val="center"/>
-      </w:pPr>
-      <w:r>
-        <w:t>4) Brule Cream profit: 5.36 ₪/min</w:t>
-      </w:r>
-    </w:p>
-    <w:p>
-      <w:pPr>
-        <w:pStyle w:val="Normal"/>
-        <w:jc w:val="center"/>
-      </w:pPr>
-      <w:r>
-        <w:t>5) Pasta profit: 4.65 ₪/min</w:t>
-      </w:r>
-    </w:p>
-    <w:p>
-      <w:pPr>
-        <w:pStyle w:val="Normal"/>
-        <w:jc w:val="center"/>
-      </w:pPr>
-      <w:r>
-        <w:t>6) Pizza profit: 3.63 ₪/min</w:t>
-      </w:r>
-    </w:p>
-    <w:p>
-      <w:pPr>
-        <w:pStyle w:val="Normal"/>
-        <w:jc w:val="center"/>
-      </w:pPr>
-      <w:r>
-        <w:t>7) Krep profit: 3.56 ₪/min</w:t>
-      </w:r>
-    </w:p>
-    <w:p>
-      <w:pPr>
-        <w:pStyle w:val="Normal"/>
-        <w:jc w:val="center"/>
-      </w:pPr>
-      <w:r>
-        <w:t>8) Belgian Waffle profit: 3.20 ₪/min</w:t>
-      </w:r>
-    </w:p>
-    <w:p>
-      <w:pPr>
-        <w:pStyle w:val="Normal"/>
-        <w:jc w:val="center"/>
-      </w:pPr>
-      <w:r>
-        <w:t>9) Hamburger profit: 2.70 ₪/min</w:t>
-      </w:r>
-    </w:p>
-    <w:p>
-      <w:pPr>
-        <w:pStyle w:val="Normal"/>
-        <w:jc w:val="center"/>
-      </w:pPr>
-      <w:r>
-        <w:t>10) Empanadas profit: 2.68 ₪/min</w:t>
-      </w:r>
-    </w:p>
-    <w:p>
-      <w:pPr>
-        <w:pStyle w:val="Normal"/>
-        <w:jc w:val="center"/>
-      </w:pPr>
-      <w:r>
-        <w:t>11) Schnitzel profit: 2.48 ₪/min</w:t>
-      </w:r>
-    </w:p>
-    <w:p>
-      <w:pPr>
-        <w:pStyle w:val="Normal"/>
-        <w:jc w:val="center"/>
-      </w:pPr>
-      <w:r>
-        <w:t>12) Cake profit: 2.32 ₪/min</w:t>
-      </w:r>
-    </w:p>
-    <w:p>
-      <w:pPr>
-        <w:pStyle w:val="Normal"/>
-        <w:jc w:val="center"/>
-      </w:pPr>
-      <w:r>
-        <w:t>13) Roast profit: 2.00 ₪/min</w:t>
-      </w:r>
-    </w:p>
-    <w:p>
-      <w:pPr>
-        <w:pStyle w:val="Normal"/>
-        <w:jc w:val="center"/>
-      </w:pPr>
-      <w:r>
-        <w:t>14) Arancini profit: 1.81 ₪/min</w:t>
-      </w:r>
-    </w:p>
-    <w:p>
-      <w:pPr>
-        <w:pStyle w:val="Normal"/>
-        <w:jc w:val="center"/>
-      </w:pPr>
-      <w:r>
-        <w:t>15) ggddg profit: 1.50 ₪/min</w:t>
+        <w:t>🥇 Stuffed Mushrooms profit: 7.35 ₪/min</w:t>
+      </w:r>
+    </w:p>
+    <w:p>
+      <w:pPr>
+        <w:pStyle w:val="Normal"/>
+        <w:jc w:val="center"/>
+      </w:pPr>
+      <w:r>
+        <w:t>🥈 Salad profit: 6.00 ₪/min</w:t>
+      </w:r>
+    </w:p>
+    <w:p>
+      <w:pPr>
+        <w:pStyle w:val="Normal"/>
+        <w:jc w:val="center"/>
+      </w:pPr>
+      <w:r>
+        <w:t>🥉 Brule Cream profit: 5.36 ₪/min</w:t>
+      </w:r>
+    </w:p>
+    <w:p>
+      <w:pPr>
+        <w:pStyle w:val="Normal"/>
+        <w:jc w:val="center"/>
+      </w:pPr>
+      <w:r>
+        <w:t>4) Pasta profit: 4.65 ₪/min</w:t>
+      </w:r>
+    </w:p>
+    <w:p>
+      <w:pPr>
+        <w:pStyle w:val="Normal"/>
+        <w:jc w:val="center"/>
+      </w:pPr>
+      <w:r>
+        <w:t>5) Pizza profit: 3.63 ₪/min</w:t>
+      </w:r>
+    </w:p>
+    <w:p>
+      <w:pPr>
+        <w:pStyle w:val="Normal"/>
+        <w:jc w:val="center"/>
+      </w:pPr>
+      <w:r>
+        <w:t>6) Krep profit: 3.56 ₪/min</w:t>
+      </w:r>
+    </w:p>
+    <w:p>
+      <w:pPr>
+        <w:pStyle w:val="Normal"/>
+        <w:jc w:val="center"/>
+      </w:pPr>
+      <w:r>
+        <w:t>7) Belgian Waffle profit: 3.20 ₪/min</w:t>
+      </w:r>
+    </w:p>
+    <w:p>
+      <w:pPr>
+        <w:pStyle w:val="Normal"/>
+        <w:jc w:val="center"/>
+      </w:pPr>
+      <w:r>
+        <w:t>8) Hamburger profit: 2.70 ₪/min</w:t>
+      </w:r>
+    </w:p>
+    <w:p>
+      <w:pPr>
+        <w:pStyle w:val="Normal"/>
+        <w:jc w:val="center"/>
+      </w:pPr>
+      <w:r>
+        <w:t>9) Empanadas profit: 2.68 ₪/min</w:t>
+      </w:r>
+    </w:p>
+    <w:p>
+      <w:pPr>
+        <w:pStyle w:val="Normal"/>
+        <w:jc w:val="center"/>
+      </w:pPr>
+      <w:r>
+        <w:t>10) Schnitzel profit: 2.48 ₪/min</w:t>
+      </w:r>
+    </w:p>
+    <w:p>
+      <w:pPr>
+        <w:pStyle w:val="Normal"/>
+        <w:jc w:val="center"/>
+      </w:pPr>
+      <w:r>
+        <w:t>11) Cake profit: 2.32 ₪/min</w:t>
+      </w:r>
+    </w:p>
+    <w:p>
+      <w:pPr>
+        <w:pStyle w:val="Normal"/>
+        <w:jc w:val="center"/>
+      </w:pPr>
+      <w:r>
+        <w:t>12) Roast profit: 2.00 ₪/min</w:t>
+      </w:r>
+    </w:p>
+    <w:p>
+      <w:pPr>
+        <w:pStyle w:val="Normal"/>
+        <w:jc w:val="center"/>
+      </w:pPr>
+      <w:r>
+        <w:t>13) Arancini profit: 1.81 ₪/min</w:t>
+      </w:r>
+    </w:p>
+    <w:p>
+      <w:pPr>
+        <w:pStyle w:val="Normal"/>
+        <w:jc w:val="center"/>
+      </w:pPr>
+      <w:r>
+        <w:t>14) Steak profit: 1.50 ₪/min</w:t>
+      </w:r>
+    </w:p>
+    <w:p>
+      <w:pPr>
+        <w:pStyle w:val="Normal"/>
+        <w:jc w:val="center"/>
+      </w:pPr>
+      <w:r>
+        <w:t>15) ggddg profit: 0.68 ₪/min</w:t>
       </w:r>
     </w:p>
     <w:p>

</xml_diff>

<commit_message>
Added SFX for Login/Logout/Error, button presses are next
</commit_message>
<xml_diff>
--- a/profits.docx
+++ b/profits.docx
@@ -25,151 +25,124 @@
         <w:jc w:val="center"/>
       </w:pPr>
       <w:r>
-        <w:t>🥇 Stuffed Mushrooms profit: 7.35 ₪/min</w:t>
-      </w:r>
-    </w:p>
-    <w:p>
-      <w:pPr>
-        <w:pStyle w:val="Normal"/>
-        <w:jc w:val="center"/>
-      </w:pPr>
-      <w:r>
-        <w:t>🥈 Salad profit: 6.00 ₪/min</w:t>
-      </w:r>
-    </w:p>
-    <w:p>
-      <w:pPr>
-        <w:pStyle w:val="Normal"/>
-        <w:jc w:val="center"/>
-      </w:pPr>
-      <w:r>
-        <w:t>🥉 Brule Cream profit: 5.36 ₪/min</w:t>
-      </w:r>
-    </w:p>
-    <w:p>
-      <w:pPr>
-        <w:pStyle w:val="Normal"/>
-        <w:jc w:val="center"/>
-      </w:pPr>
-      <w:r>
-        <w:t>4) Pasta profit: 4.65 ₪/min</w:t>
-      </w:r>
-    </w:p>
-    <w:p>
-      <w:pPr>
-        <w:pStyle w:val="Normal"/>
-        <w:jc w:val="center"/>
-      </w:pPr>
-      <w:r>
-        <w:t>5) Pizza profit: 3.63 ₪/min</w:t>
-      </w:r>
-    </w:p>
-    <w:p>
-      <w:pPr>
-        <w:pStyle w:val="Normal"/>
-        <w:jc w:val="center"/>
-      </w:pPr>
-      <w:r>
-        <w:t>6) Krep profit: 3.56 ₪/min</w:t>
-      </w:r>
-    </w:p>
-    <w:p>
-      <w:pPr>
-        <w:pStyle w:val="Normal"/>
-        <w:jc w:val="center"/>
-      </w:pPr>
-      <w:r>
-        <w:t>7) Belgian Waffle profit: 3.20 ₪/min</w:t>
-      </w:r>
-    </w:p>
-    <w:p>
-      <w:pPr>
-        <w:pStyle w:val="Normal"/>
-        <w:jc w:val="center"/>
-      </w:pPr>
-      <w:r>
-        <w:t>8) Hamburger profit: 2.70 ₪/min</w:t>
-      </w:r>
-    </w:p>
-    <w:p>
-      <w:pPr>
-        <w:pStyle w:val="Normal"/>
-        <w:jc w:val="center"/>
-      </w:pPr>
-      <w:r>
-        <w:t>9) Empanadas profit: 2.68 ₪/min</w:t>
-      </w:r>
-    </w:p>
-    <w:p>
-      <w:pPr>
-        <w:pStyle w:val="Normal"/>
-        <w:jc w:val="center"/>
-      </w:pPr>
-      <w:r>
-        <w:t>10) Schnitzel profit: 2.48 ₪/min</w:t>
-      </w:r>
-    </w:p>
-    <w:p>
-      <w:pPr>
-        <w:pStyle w:val="Normal"/>
-        <w:jc w:val="center"/>
-      </w:pPr>
-      <w:r>
-        <w:t>11) Cake profit: 2.32 ₪/min</w:t>
-      </w:r>
-    </w:p>
-    <w:p>
-      <w:pPr>
-        <w:pStyle w:val="Normal"/>
-        <w:jc w:val="center"/>
-      </w:pPr>
-      <w:r>
-        <w:t>12) Roast profit: 2.00 ₪/min</w:t>
-      </w:r>
-    </w:p>
-    <w:p>
-      <w:pPr>
-        <w:pStyle w:val="Normal"/>
-        <w:jc w:val="center"/>
-      </w:pPr>
-      <w:r>
-        <w:t>13) Arancini profit: 1.81 ₪/min</w:t>
-      </w:r>
-    </w:p>
-    <w:p>
-      <w:pPr>
-        <w:pStyle w:val="Normal"/>
-        <w:jc w:val="center"/>
-      </w:pPr>
-      <w:r>
-        <w:t>14) Steak profit: 1.50 ₪/min</w:t>
-      </w:r>
-    </w:p>
-    <w:p>
-      <w:pPr>
-        <w:pStyle w:val="Normal"/>
-        <w:jc w:val="center"/>
-      </w:pPr>
-      <w:r>
-        <w:t>15) ggddg profit: 0.68 ₪/min</w:t>
-      </w:r>
-    </w:p>
-    <w:p>
-      <w:pPr>
-        <w:pStyle w:val="Normal"/>
-        <w:jc w:val="center"/>
-      </w:pPr>
-      <w:r>
-        <w:t>16) crabby patty profit: 0.03 ₪/min</w:t>
-      </w:r>
-    </w:p>
-    <w:p>
-      <w:pPr>
-        <w:pStyle w:val="Normal"/>
-        <w:jc w:val="center"/>
-      </w:pPr>
-      <w:r>
-        <w:t>17) dddd profit: 0.02 ₪/min</w:t>
+        <w:t>🥇 Steak profit: 7.35 ₪/min</w:t>
+      </w:r>
+    </w:p>
+    <w:p>
+      <w:pPr>
+        <w:pStyle w:val="Normal"/>
+        <w:jc w:val="center"/>
+      </w:pPr>
+      <w:r>
+        <w:t>🥈 Stuffed Mushrooms profit: 6.81 ₪/min</w:t>
+      </w:r>
+    </w:p>
+    <w:p>
+      <w:pPr>
+        <w:pStyle w:val="Normal"/>
+        <w:jc w:val="center"/>
+      </w:pPr>
+      <w:r>
+        <w:t>🥉 Salad profit: 6.00 ₪/min</w:t>
+      </w:r>
+    </w:p>
+    <w:p>
+      <w:pPr>
+        <w:pStyle w:val="Normal"/>
+        <w:jc w:val="center"/>
+      </w:pPr>
+      <w:r>
+        <w:t>4) Brule Cream profit: 5.36 ₪/min</w:t>
+      </w:r>
+    </w:p>
+    <w:p>
+      <w:pPr>
+        <w:pStyle w:val="Normal"/>
+        <w:jc w:val="center"/>
+      </w:pPr>
+      <w:r>
+        <w:t>5) Pasta profit: 4.65 ₪/min</w:t>
+      </w:r>
+    </w:p>
+    <w:p>
+      <w:pPr>
+        <w:pStyle w:val="Normal"/>
+        <w:jc w:val="center"/>
+      </w:pPr>
+      <w:r>
+        <w:t>6) Pizza profit: 3.63 ₪/min</w:t>
+      </w:r>
+    </w:p>
+    <w:p>
+      <w:pPr>
+        <w:pStyle w:val="Normal"/>
+        <w:jc w:val="center"/>
+      </w:pPr>
+      <w:r>
+        <w:t>7) Krep profit: 3.56 ₪/min</w:t>
+      </w:r>
+    </w:p>
+    <w:p>
+      <w:pPr>
+        <w:pStyle w:val="Normal"/>
+        <w:jc w:val="center"/>
+      </w:pPr>
+      <w:r>
+        <w:t>8) Belgian Waffle profit: 3.20 ₪/min</w:t>
+      </w:r>
+    </w:p>
+    <w:p>
+      <w:pPr>
+        <w:pStyle w:val="Normal"/>
+        <w:jc w:val="center"/>
+      </w:pPr>
+      <w:r>
+        <w:t>9) Hamburger profit: 2.70 ₪/min</w:t>
+      </w:r>
+    </w:p>
+    <w:p>
+      <w:pPr>
+        <w:pStyle w:val="Normal"/>
+        <w:jc w:val="center"/>
+      </w:pPr>
+      <w:r>
+        <w:t>10) Empanadas profit: 2.68 ₪/min</w:t>
+      </w:r>
+    </w:p>
+    <w:p>
+      <w:pPr>
+        <w:pStyle w:val="Normal"/>
+        <w:jc w:val="center"/>
+      </w:pPr>
+      <w:r>
+        <w:t>11) Schnitzel profit: 2.48 ₪/min</w:t>
+      </w:r>
+    </w:p>
+    <w:p>
+      <w:pPr>
+        <w:pStyle w:val="Normal"/>
+        <w:jc w:val="center"/>
+      </w:pPr>
+      <w:r>
+        <w:t>12) Cake profit: 2.32 ₪/min</w:t>
+      </w:r>
+    </w:p>
+    <w:p>
+      <w:pPr>
+        <w:pStyle w:val="Normal"/>
+        <w:jc w:val="center"/>
+      </w:pPr>
+      <w:r>
+        <w:t>13) Roast profit: 2.00 ₪/min</w:t>
+      </w:r>
+    </w:p>
+    <w:p>
+      <w:pPr>
+        <w:pStyle w:val="Normal"/>
+        <w:jc w:val="center"/>
+      </w:pPr>
+      <w:r>
+        <w:t>14) Arancini profit: 1.81 ₪/min</w:t>
       </w:r>
     </w:p>
   </w:body>

</xml_diff>